<commit_message>
Daily Commit - Tuesday, October 7 late AM
Daily Commit for today’s early files
</commit_message>
<xml_diff>
--- a/SNPPR_Design_Document.docx
+++ b/SNPPR_Design_Document.docx
@@ -35,7 +35,13 @@
         <w:t xml:space="preserve">SNPPR is a web application that </w:t>
       </w:r>
       <w:r>
-        <w:t>users can utilize to quickly share multiple images and links with contacts and to create a permanent page with this content.</w:t>
+        <w:t>users can utilize to quickly share multiple image</w:t>
+      </w:r>
+      <w:r>
+        <w:t>s and links with contacts and</w:t>
+      </w:r>
+      <w:r>
+        <w:t xml:space="preserve"> create a permanent page with this content.</w:t>
       </w:r>
     </w:p>
     <w:p>
@@ -58,12 +64,21 @@
           <w:ilvl w:val="0"/>
           <w:numId w:val="13"/>
         </w:numPr>
-      </w:pPr>
-      <w:r>
+        <w:rPr>
+          <w:strike/>
+        </w:rPr>
+      </w:pPr>
+      <w:r>
+        <w:rPr>
+          <w:strike/>
+        </w:rPr>
         <w:t xml:space="preserve">Create a new repository in </w:t>
       </w:r>
       <w:proofErr w:type="spellStart"/>
       <w:r>
+        <w:rPr>
+          <w:strike/>
+        </w:rPr>
         <w:t>Github</w:t>
       </w:r>
       <w:proofErr w:type="spellEnd"/>
@@ -75,26 +90,45 @@
           <w:ilvl w:val="0"/>
           <w:numId w:val="13"/>
         </w:numPr>
-      </w:pPr>
-      <w:r>
+        <w:rPr>
+          <w:strike/>
+        </w:rPr>
+      </w:pPr>
+      <w:r>
+        <w:rPr>
+          <w:strike/>
+        </w:rPr>
         <w:t>In Terminal, clone this new repository (</w:t>
       </w:r>
       <w:proofErr w:type="spellStart"/>
       <w:r>
+        <w:rPr>
+          <w:strike/>
+        </w:rPr>
         <w:t>git</w:t>
       </w:r>
       <w:proofErr w:type="spellEnd"/>
       <w:r>
+        <w:rPr>
+          <w:strike/>
+        </w:rPr>
         <w:t xml:space="preserve"> clone </w:t>
       </w:r>
       <w:hyperlink r:id="rId5" w:history="1">
         <w:r>
           <w:rPr>
             <w:rStyle w:val="Hyperlink"/>
+            <w:strike/>
           </w:rPr>
           <w:t>https://github.com/charlespark/”new_repository_name”.git</w:t>
         </w:r>
       </w:hyperlink>
+      <w:r>
+        <w:rPr>
+          <w:strike/>
+        </w:rPr>
+        <w:t>)</w:t>
+      </w:r>
     </w:p>
     <w:p>
       <w:pPr>
@@ -103,21 +137,36 @@
           <w:ilvl w:val="0"/>
           <w:numId w:val="13"/>
         </w:numPr>
+        <w:rPr>
+          <w:strike/>
+        </w:rPr>
       </w:pPr>
       <w:proofErr w:type="spellStart"/>
       <w:r>
+        <w:rPr>
+          <w:strike/>
+        </w:rPr>
         <w:t>cd</w:t>
       </w:r>
       <w:proofErr w:type="spellEnd"/>
       <w:r>
+        <w:rPr>
+          <w:strike/>
+        </w:rPr>
         <w:t xml:space="preserve"> into the  “</w:t>
       </w:r>
       <w:proofErr w:type="spellStart"/>
       <w:r>
+        <w:rPr>
+          <w:strike/>
+        </w:rPr>
         <w:t>new_repository_name</w:t>
       </w:r>
       <w:proofErr w:type="spellEnd"/>
       <w:r>
+        <w:rPr>
+          <w:strike/>
+        </w:rPr>
         <w:t>”</w:t>
       </w:r>
     </w:p>
@@ -128,20 +177,35 @@
           <w:ilvl w:val="0"/>
           <w:numId w:val="13"/>
         </w:numPr>
-      </w:pPr>
-      <w:r>
+        <w:rPr>
+          <w:strike/>
+        </w:rPr>
+      </w:pPr>
+      <w:r>
+        <w:rPr>
+          <w:strike/>
+        </w:rPr>
         <w:t>Create the new rails project (rails new “</w:t>
       </w:r>
       <w:proofErr w:type="spellStart"/>
       <w:r>
+        <w:rPr>
+          <w:strike/>
+        </w:rPr>
         <w:t>new_repository_name</w:t>
       </w:r>
       <w:proofErr w:type="spellEnd"/>
       <w:r>
+        <w:rPr>
+          <w:strike/>
+        </w:rPr>
         <w:t>”  --database=</w:t>
       </w:r>
       <w:proofErr w:type="spellStart"/>
       <w:r>
+        <w:rPr>
+          <w:strike/>
+        </w:rPr>
         <w:t>postgresql</w:t>
       </w:r>
       <w:proofErr w:type="spellEnd"/>
@@ -153,28 +217,49 @@
           <w:ilvl w:val="0"/>
           <w:numId w:val="13"/>
         </w:numPr>
-      </w:pPr>
-      <w:r>
+        <w:rPr>
+          <w:strike/>
+        </w:rPr>
+      </w:pPr>
+      <w:r>
+        <w:rPr>
+          <w:strike/>
+        </w:rPr>
         <w:t xml:space="preserve">Add this project in </w:t>
       </w:r>
       <w:proofErr w:type="spellStart"/>
       <w:r>
+        <w:rPr>
+          <w:strike/>
+        </w:rPr>
         <w:t>git</w:t>
       </w:r>
       <w:proofErr w:type="spellEnd"/>
       <w:r>
+        <w:rPr>
+          <w:strike/>
+        </w:rPr>
         <w:t xml:space="preserve"> (</w:t>
       </w:r>
       <w:proofErr w:type="spellStart"/>
       <w:r>
+        <w:rPr>
+          <w:strike/>
+        </w:rPr>
         <w:t>git</w:t>
       </w:r>
       <w:proofErr w:type="spellEnd"/>
       <w:r>
+        <w:rPr>
+          <w:strike/>
+        </w:rPr>
         <w:t xml:space="preserve"> </w:t>
       </w:r>
       <w:proofErr w:type="gramStart"/>
       <w:r>
+        <w:rPr>
+          <w:strike/>
+        </w:rPr>
         <w:t>add .)</w:t>
       </w:r>
       <w:proofErr w:type="gramEnd"/>
@@ -186,24 +271,42 @@
           <w:ilvl w:val="0"/>
           <w:numId w:val="13"/>
         </w:numPr>
-      </w:pPr>
-      <w:r>
+        <w:rPr>
+          <w:strike/>
+        </w:rPr>
+      </w:pPr>
+      <w:r>
+        <w:rPr>
+          <w:strike/>
+        </w:rPr>
         <w:t xml:space="preserve">Commit this project in </w:t>
       </w:r>
       <w:proofErr w:type="spellStart"/>
       <w:r>
+        <w:rPr>
+          <w:strike/>
+        </w:rPr>
         <w:t>git</w:t>
       </w:r>
       <w:proofErr w:type="spellEnd"/>
       <w:r>
+        <w:rPr>
+          <w:strike/>
+        </w:rPr>
         <w:t xml:space="preserve"> (</w:t>
       </w:r>
       <w:proofErr w:type="spellStart"/>
       <w:r>
+        <w:rPr>
+          <w:strike/>
+        </w:rPr>
         <w:t>git</w:t>
       </w:r>
       <w:proofErr w:type="spellEnd"/>
       <w:r>
+        <w:rPr>
+          <w:strike/>
+        </w:rPr>
         <w:t xml:space="preserve"> commit –m “Commit message”)</w:t>
       </w:r>
     </w:p>
@@ -214,15 +317,24 @@
           <w:ilvl w:val="0"/>
           <w:numId w:val="13"/>
         </w:numPr>
+        <w:rPr>
+          <w:strike/>
+        </w:rPr>
       </w:pPr>
       <w:proofErr w:type="spellStart"/>
       <w:proofErr w:type="gramStart"/>
       <w:r>
+        <w:rPr>
+          <w:strike/>
+        </w:rPr>
         <w:t>git</w:t>
       </w:r>
       <w:proofErr w:type="spellEnd"/>
       <w:proofErr w:type="gramEnd"/>
       <w:r>
+        <w:rPr>
+          <w:strike/>
+        </w:rPr>
         <w:t xml:space="preserve"> push origin master</w:t>
       </w:r>
     </w:p>
@@ -233,8 +345,14 @@
           <w:ilvl w:val="0"/>
           <w:numId w:val="13"/>
         </w:numPr>
-      </w:pPr>
-      <w:r>
+        <w:rPr>
+          <w:strike/>
+        </w:rPr>
+      </w:pPr>
+      <w:r>
+        <w:rPr>
+          <w:strike/>
+        </w:rPr>
         <w:t>Set up the models</w:t>
       </w:r>
     </w:p>
@@ -245,8 +363,14 @@
           <w:ilvl w:val="1"/>
           <w:numId w:val="13"/>
         </w:numPr>
-      </w:pPr>
-      <w:r>
+        <w:rPr>
+          <w:strike/>
+        </w:rPr>
+      </w:pPr>
+      <w:r>
+        <w:rPr>
+          <w:strike/>
+        </w:rPr>
         <w:t>User</w:t>
       </w:r>
     </w:p>
@@ -257,8 +381,14 @@
           <w:ilvl w:val="1"/>
           <w:numId w:val="13"/>
         </w:numPr>
-      </w:pPr>
-      <w:r>
+        <w:rPr>
+          <w:strike/>
+        </w:rPr>
+      </w:pPr>
+      <w:r>
+        <w:rPr>
+          <w:strike/>
+        </w:rPr>
         <w:t>URL</w:t>
       </w:r>
     </w:p>
@@ -269,8 +399,14 @@
           <w:ilvl w:val="1"/>
           <w:numId w:val="13"/>
         </w:numPr>
-      </w:pPr>
-      <w:r>
+        <w:rPr>
+          <w:strike/>
+        </w:rPr>
+      </w:pPr>
+      <w:r>
+        <w:rPr>
+          <w:strike/>
+        </w:rPr>
         <w:t>Image</w:t>
       </w:r>
     </w:p>
@@ -281,8 +417,14 @@
           <w:ilvl w:val="1"/>
           <w:numId w:val="13"/>
         </w:numPr>
-      </w:pPr>
-      <w:r>
+        <w:rPr>
+          <w:strike/>
+        </w:rPr>
+      </w:pPr>
+      <w:r>
+        <w:rPr>
+          <w:strike/>
+        </w:rPr>
         <w:t>Personal</w:t>
       </w:r>
     </w:p>
@@ -293,8 +435,14 @@
           <w:ilvl w:val="1"/>
           <w:numId w:val="13"/>
         </w:numPr>
-      </w:pPr>
-      <w:r>
+        <w:rPr>
+          <w:strike/>
+        </w:rPr>
+      </w:pPr>
+      <w:r>
+        <w:rPr>
+          <w:strike/>
+        </w:rPr>
         <w:t>Web</w:t>
       </w:r>
     </w:p>
@@ -325,13 +473,11 @@
       <w:r>
         <w:t xml:space="preserve">that has pictures, they can copy the link and then paste it directly into a text box on the SNPPR </w:t>
       </w:r>
-      <w:proofErr w:type="spellStart"/>
-      <w:r>
-        <w:t>page</w:t>
-      </w:r>
-      <w:proofErr w:type="spellEnd"/>
-      <w:r>
-        <w:t>.</w:t>
+      <w:r>
+        <w:t xml:space="preserve">home/input </w:t>
+      </w:r>
+      <w:r>
+        <w:t>page.</w:t>
       </w:r>
     </w:p>
     <w:p>
@@ -356,10 +502,10 @@
         </w:numPr>
       </w:pPr>
       <w:r>
-        <w:t>They’</w:t>
-      </w:r>
-      <w:r>
-        <w:t>ll be able to right-click on the image/link and add it to a clipboard or auto-populate the SNPPR page.</w:t>
+        <w:t>Users can</w:t>
+      </w:r>
+      <w:r>
+        <w:t xml:space="preserve"> right-click on the image/link and add it to a clipboard or auto-populate the SNPPR page.</w:t>
       </w:r>
       <w:r>
         <w:t xml:space="preserve">  This right-click functionality will be accomplished via a Chrome extension.</w:t>
@@ -603,7 +749,7 @@
           <w:numId w:val="1"/>
         </w:numPr>
       </w:pPr>
-      <w:hyperlink r:id="rId6" w:history="1">
+      <w:hyperlink r:id="rId6" w:anchor="q=URL%20shortener%20API" w:history="1">
         <w:r>
           <w:rPr>
             <w:rStyle w:val="Hyperlink"/>
@@ -707,13 +853,7 @@
           <w:rPr>
             <w:rStyle w:val="Hyperlink"/>
           </w:rPr>
-          <w:t>http://dev.bitly.com/links.htm</w:t>
-        </w:r>
-        <w:r>
-          <w:rPr>
-            <w:rStyle w:val="Hyperlink"/>
-          </w:rPr>
-          <w:t>l</w:t>
+          <w:t>http://dev.bitly.com/links.html</w:t>
         </w:r>
       </w:hyperlink>
       <w:r>
@@ -854,7 +994,7 @@
       <w:r>
         <w:t>API Information (</w:t>
       </w:r>
-      <w:hyperlink r:id="rId15" w:history="1">
+      <w:hyperlink r:id="rId15" w:anchor="API" w:history="1">
         <w:r>
           <w:rPr>
             <w:rStyle w:val="Hyperlink"/>
@@ -934,16 +1074,6 @@
       <w:pPr>
         <w:pStyle w:val="ListParagraph"/>
         <w:numPr>
-          <w:ilvl w:val="2"/>
-          <w:numId w:val="1"/>
-        </w:numPr>
-      </w:pPr>
-    </w:p>
-    <w:p/>
-    <w:p>
-      <w:pPr>
-        <w:pStyle w:val="ListParagraph"/>
-        <w:numPr>
           <w:ilvl w:val="0"/>
           <w:numId w:val="1"/>
         </w:numPr>
@@ -1005,7 +1135,6 @@
       </w:r>
     </w:p>
     <w:p/>
-    <w:p/>
     <w:p>
       <w:pPr>
         <w:pStyle w:val="ListParagraph"/>
@@ -1100,7 +1229,7 @@
           <w:numId w:val="1"/>
         </w:numPr>
       </w:pPr>
-      <w:hyperlink r:id="rId24" w:history="1">
+      <w:hyperlink r:id="rId24" w:anchor="!topic/chrome/5Gv38YFpTKs" w:history="1">
         <w:r>
           <w:rPr>
             <w:rStyle w:val="Hyperlink"/>
@@ -1117,8 +1246,14 @@
           <w:ilvl w:val="0"/>
           <w:numId w:val="1"/>
         </w:numPr>
-      </w:pPr>
-      <w:r>
+        <w:rPr>
+          <w:b/>
+        </w:rPr>
+      </w:pPr>
+      <w:r>
+        <w:rPr>
+          <w:b/>
+        </w:rPr>
         <w:t>Drag and Drop functionality (i.e. Yahoo! Mail)</w:t>
       </w:r>
     </w:p>
@@ -1134,15 +1269,68 @@
         <w:t>Dropzonejs.com</w:t>
       </w:r>
     </w:p>
-    <w:p>
-      <w:pPr>
-        <w:pStyle w:val="ListParagraph"/>
-        <w:numPr>
-          <w:ilvl w:val="0"/>
-          <w:numId w:val="1"/>
-        </w:numPr>
-      </w:pPr>
-    </w:p>
+    <w:p/>
+    <w:p>
+      <w:pPr>
+        <w:rPr>
+          <w:b/>
+        </w:rPr>
+      </w:pPr>
+      <w:r>
+        <w:rPr>
+          <w:b/>
+        </w:rPr>
+        <w:t>Updated Calendar</w:t>
+      </w:r>
+    </w:p>
+    <w:p>
+      <w:r>
+        <w:t>As of Friday, October 3, Ian continues his work on the API.  The slight hurdle he overcame today is that he changed the name of the URL class to be Links, in an effort to eliminate confusion with the term URL being called as an object in Ruby.</w:t>
+      </w:r>
+    </w:p>
+    <w:p/>
+    <w:p>
+      <w:r>
+        <w:t>For the weekend, we will make some small progress</w:t>
+      </w:r>
+    </w:p>
+    <w:p>
+      <w:r>
+        <w:t>Ian – Ruby / API / Back-end</w:t>
+      </w:r>
+    </w:p>
+    <w:p>
+      <w:proofErr w:type="spellStart"/>
+      <w:r>
+        <w:t>Satinder</w:t>
+      </w:r>
+      <w:proofErr w:type="spellEnd"/>
+      <w:r>
+        <w:t xml:space="preserve"> – JavaScript / Update Drag-and-Drop functionality / Front-End</w:t>
+      </w:r>
+    </w:p>
+    <w:p>
+      <w:r>
+        <w:t xml:space="preserve">Charles – </w:t>
+      </w:r>
+      <w:proofErr w:type="spellStart"/>
+      <w:r>
+        <w:t>RSpec</w:t>
+      </w:r>
+      <w:proofErr w:type="spellEnd"/>
+      <w:r>
+        <w:t xml:space="preserve"> tests scripts / </w:t>
+      </w:r>
+      <w:proofErr w:type="spellStart"/>
+      <w:r>
+        <w:t>PivotalTracker</w:t>
+      </w:r>
+      <w:proofErr w:type="spellEnd"/>
+      <w:r>
+        <w:t xml:space="preserve"> update / Documentation / Schedule</w:t>
+      </w:r>
+    </w:p>
+    <w:p/>
     <w:sectPr>
       <w:pgSz w:w="12240" w:h="15840"/>
       <w:pgMar w:top="1440" w:right="1440" w:bottom="1440" w:left="1440" w:gutter="0"/>

</xml_diff>